<commit_message>
Api UserUpdate and Pagination
</commit_message>
<xml_diff>
--- a/Guides/Dotnet Core API with Angular.docx
+++ b/Guides/Dotnet Core API with Angular.docx
@@ -5,6 +5,7 @@
     <w:p>
       <w:pPr>
         <w:spacing w:after="0"/>
+        <w:ind w:firstLine="720"/>
         <w:rPr>
           <w:b/>
         </w:rPr>
@@ -170,7 +171,12 @@
         <w:spacing w:after="0"/>
       </w:pPr>
       <w:r>
-        <w:t xml:space="preserve">    - Configure:  contains settings for the HTTP request pipeline</w:t>
+        <w:t xml:space="preserve">    - Configure:  contains settings</w:t>
+      </w:r>
+      <w:bookmarkStart w:id="0" w:name="_GoBack"/>
+      <w:bookmarkEnd w:id="0"/>
+      <w:r>
+        <w:t xml:space="preserve"> for the HTTP request pipeline</w:t>
       </w:r>
     </w:p>
     <w:p>
@@ -1831,8 +1837,6 @@
       <w:r>
         <w:t>e</w:t>
       </w:r>
-      <w:bookmarkStart w:id="0" w:name="_GoBack"/>
-      <w:bookmarkEnd w:id="0"/>
       <w:r>
         <w:t>s to any controller that needs it and assign the token to a field</w:t>
       </w:r>

</xml_diff>